<commit_message>
fix body and new question
</commit_message>
<xml_diff>
--- a/questionary.docx
+++ b/questionary.docx
@@ -118,25 +118,30 @@
     </w:p>
     <w:p>
       <w:pPr>
-        <w:ind w:left="720"/>
-        <w:rPr>
-          <w:b/>
-          <w:bCs/>
-        </w:rPr>
-      </w:pPr>
-    </w:p>
-    <w:p>
-      <w:pPr>
-        <w:ind w:left="720"/>
-        <w:rPr>
-          <w:b/>
-          <w:bCs/>
-        </w:rPr>
-      </w:pPr>
-    </w:p>
-    <w:p>
-      <w:pPr>
-        <w:ind w:left="720"/>
+        <w:rPr>
+          <w:b/>
+          <w:bCs/>
+        </w:rPr>
+      </w:pPr>
+    </w:p>
+    <w:p>
+      <w:pPr>
+        <w:rPr>
+          <w:b/>
+          <w:bCs/>
+        </w:rPr>
+      </w:pPr>
+    </w:p>
+    <w:p>
+      <w:pPr>
+        <w:rPr>
+          <w:b/>
+          <w:bCs/>
+        </w:rPr>
+      </w:pPr>
+    </w:p>
+    <w:p>
+      <w:pPr>
         <w:rPr>
           <w:b/>
           <w:bCs/>
@@ -159,17 +164,24 @@
           <w:b/>
           <w:bCs/>
         </w:rPr>
-        <w:t>Wozu braucht man HTML, um eine Website herzustellen?</w:t>
-      </w:r>
-    </w:p>
-    <w:p>
-      <w:pPr>
-        <w:ind w:left="720"/>
-        <w:rPr>
-          <w:b/>
-          <w:bCs/>
-        </w:rPr>
-      </w:pPr>
+        <w:t xml:space="preserve">Wozu braucht man das Datei index.html bei der Veröffentlichung einer </w:t>
+      </w:r>
+      <w:proofErr w:type="gramStart"/>
+      <w:r>
+        <w:rPr>
+          <w:b/>
+          <w:bCs/>
+        </w:rPr>
+        <w:t>Website ?</w:t>
+      </w:r>
+      <w:proofErr w:type="gramEnd"/>
+      <w:r>
+        <w:rPr>
+          <w:b/>
+          <w:bCs/>
+        </w:rPr>
+        <w:br/>
+      </w:r>
     </w:p>
     <w:p>
       <w:pPr>
@@ -223,101 +235,39 @@
           <w:b/>
           <w:bCs/>
         </w:rPr>
-        <w:t xml:space="preserve">Was bedeutet CSS und wozu braucht man </w:t>
-      </w:r>
-      <w:r>
-        <w:rPr>
-          <w:b/>
-          <w:bCs/>
-        </w:rPr>
-        <w:t>es</w:t>
-      </w:r>
-      <w:r>
-        <w:rPr>
-          <w:b/>
-          <w:bCs/>
-        </w:rPr>
-        <w:t xml:space="preserve"> bei</w:t>
-      </w:r>
-      <w:r>
-        <w:rPr>
-          <w:b/>
-          <w:bCs/>
-        </w:rPr>
-        <w:t xml:space="preserve"> der Herstellung einer</w:t>
-      </w:r>
-      <w:r>
-        <w:rPr>
-          <w:b/>
-          <w:bCs/>
-        </w:rPr>
-        <w:t xml:space="preserve"> </w:t>
-      </w:r>
-      <w:r>
-        <w:rPr>
-          <w:b/>
-          <w:bCs/>
-        </w:rPr>
-        <w:t>Website?</w:t>
-      </w:r>
-    </w:p>
-    <w:p>
-      <w:pPr>
-        <w:pStyle w:val="Listenabsatz"/>
-        <w:rPr>
-          <w:b/>
-          <w:bCs/>
-        </w:rPr>
-      </w:pPr>
-    </w:p>
-    <w:p>
-      <w:pPr>
-        <w:pStyle w:val="Listenabsatz"/>
-        <w:rPr>
-          <w:b/>
-          <w:bCs/>
-        </w:rPr>
-      </w:pPr>
-    </w:p>
-    <w:p>
-      <w:pPr>
-        <w:pStyle w:val="Listenabsatz"/>
-        <w:rPr>
-          <w:b/>
-          <w:bCs/>
-        </w:rPr>
-      </w:pPr>
-    </w:p>
-    <w:p>
-      <w:pPr>
-        <w:pStyle w:val="Listenabsatz"/>
-        <w:rPr>
-          <w:b/>
-          <w:bCs/>
-        </w:rPr>
-      </w:pPr>
-    </w:p>
-    <w:p>
-      <w:pPr>
-        <w:pStyle w:val="Listenabsatz"/>
-        <w:rPr>
-          <w:b/>
-          <w:bCs/>
-        </w:rPr>
-      </w:pPr>
-    </w:p>
-    <w:p>
-      <w:pPr>
-        <w:pStyle w:val="Listenabsatz"/>
-        <w:rPr>
-          <w:b/>
-          <w:bCs/>
-        </w:rPr>
-      </w:pPr>
-    </w:p>
-    <w:p>
-      <w:pPr>
-        <w:pStyle w:val="Listenabsatz"/>
+        <w:t xml:space="preserve">Wozu braucht man das Datei </w:t>
+      </w:r>
+      <w:proofErr w:type="gramStart"/>
+      <w:r>
+        <w:rPr>
+          <w:b/>
+          <w:bCs/>
+        </w:rPr>
+        <w:t>index.html ?</w:t>
+      </w:r>
+      <w:proofErr w:type="gramEnd"/>
+    </w:p>
+    <w:p>
+      <w:pPr>
+        <w:ind w:left="720"/>
+        <w:rPr>
+          <w:b/>
+          <w:bCs/>
+        </w:rPr>
+      </w:pPr>
+    </w:p>
+    <w:p>
+      <w:pPr>
+        <w:ind w:left="720"/>
+        <w:rPr>
+          <w:b/>
+          <w:bCs/>
+        </w:rPr>
+      </w:pPr>
+    </w:p>
+    <w:p>
+      <w:pPr>
+        <w:ind w:left="720"/>
         <w:rPr>
           <w:b/>
           <w:bCs/>
@@ -340,48 +290,48 @@
           <w:b/>
           <w:bCs/>
         </w:rPr>
-        <w:t>Was ist der Unterschied zwischen HTML und CSS?</w:t>
-      </w:r>
-    </w:p>
-    <w:p>
-      <w:pPr>
-        <w:ind w:left="360"/>
-        <w:rPr>
-          <w:b/>
-          <w:bCs/>
-        </w:rPr>
-      </w:pPr>
-    </w:p>
-    <w:p>
-      <w:pPr>
-        <w:ind w:left="360"/>
-        <w:rPr>
-          <w:b/>
-          <w:bCs/>
-        </w:rPr>
-      </w:pPr>
-    </w:p>
-    <w:p>
-      <w:pPr>
-        <w:ind w:left="360"/>
-        <w:rPr>
-          <w:b/>
-          <w:bCs/>
-        </w:rPr>
-      </w:pPr>
-    </w:p>
-    <w:p>
-      <w:pPr>
-        <w:ind w:left="360"/>
-        <w:rPr>
-          <w:b/>
-          <w:bCs/>
-        </w:rPr>
-      </w:pPr>
-    </w:p>
-    <w:p>
-      <w:pPr>
-        <w:ind w:left="360"/>
+        <w:t>Wozu braucht man HTML, um eine Website herzustellen?</w:t>
+      </w:r>
+    </w:p>
+    <w:p>
+      <w:pPr>
+        <w:ind w:left="720"/>
+        <w:rPr>
+          <w:b/>
+          <w:bCs/>
+        </w:rPr>
+      </w:pPr>
+    </w:p>
+    <w:p>
+      <w:pPr>
+        <w:ind w:left="720"/>
+        <w:rPr>
+          <w:b/>
+          <w:bCs/>
+        </w:rPr>
+      </w:pPr>
+    </w:p>
+    <w:p>
+      <w:pPr>
+        <w:ind w:left="720"/>
+        <w:rPr>
+          <w:b/>
+          <w:bCs/>
+        </w:rPr>
+      </w:pPr>
+    </w:p>
+    <w:p>
+      <w:pPr>
+        <w:ind w:left="720"/>
+        <w:rPr>
+          <w:b/>
+          <w:bCs/>
+        </w:rPr>
+      </w:pPr>
+    </w:p>
+    <w:p>
+      <w:pPr>
+        <w:ind w:left="720"/>
         <w:rPr>
           <w:b/>
           <w:bCs/>
@@ -404,8 +354,52 @@
           <w:b/>
           <w:bCs/>
         </w:rPr>
-        <w:t>Wie ändert man die Hintergrundfarbe einer Webseite mit CSS?</w:t>
-      </w:r>
+        <w:t xml:space="preserve">Was bedeutet CSS und wozu braucht man </w:t>
+      </w:r>
+      <w:r>
+        <w:rPr>
+          <w:b/>
+          <w:bCs/>
+        </w:rPr>
+        <w:t>es</w:t>
+      </w:r>
+      <w:r>
+        <w:rPr>
+          <w:b/>
+          <w:bCs/>
+        </w:rPr>
+        <w:t xml:space="preserve"> bei</w:t>
+      </w:r>
+      <w:r>
+        <w:rPr>
+          <w:b/>
+          <w:bCs/>
+        </w:rPr>
+        <w:t xml:space="preserve"> der Herstellung einer</w:t>
+      </w:r>
+      <w:r>
+        <w:rPr>
+          <w:b/>
+          <w:bCs/>
+        </w:rPr>
+        <w:t xml:space="preserve"> </w:t>
+      </w:r>
+      <w:r>
+        <w:rPr>
+          <w:b/>
+          <w:bCs/>
+        </w:rPr>
+        <w:t>Website?</w:t>
+      </w:r>
+    </w:p>
+    <w:p>
+      <w:pPr>
+        <w:pStyle w:val="Listenabsatz"/>
+        <w:rPr>
+          <w:b/>
+          <w:bCs/>
+        </w:rPr>
+      </w:pPr>
     </w:p>
     <w:p>
       <w:pPr>
@@ -477,91 +471,125 @@
           <w:b/>
           <w:bCs/>
         </w:rPr>
-        <w:t xml:space="preserve">was macht der &lt;p&gt; tag in </w:t>
-      </w:r>
-      <w:proofErr w:type="gramStart"/>
-      <w:r>
-        <w:rPr>
-          <w:b/>
-          <w:bCs/>
-        </w:rPr>
-        <w:t>HTML ?</w:t>
-      </w:r>
-      <w:proofErr w:type="gramEnd"/>
-    </w:p>
-    <w:p/>
-    <w:p/>
-    <w:p/>
-    <w:p/>
-    <w:p/>
+        <w:t>Was ist der Unterschied zwischen HTML und CSS?</w:t>
+      </w:r>
+    </w:p>
+    <w:p>
+      <w:pPr>
+        <w:ind w:left="360"/>
+        <w:rPr>
+          <w:b/>
+          <w:bCs/>
+        </w:rPr>
+      </w:pPr>
+    </w:p>
+    <w:p>
+      <w:pPr>
+        <w:ind w:left="360"/>
+        <w:rPr>
+          <w:b/>
+          <w:bCs/>
+        </w:rPr>
+      </w:pPr>
+    </w:p>
+    <w:p>
+      <w:pPr>
+        <w:ind w:left="360"/>
+        <w:rPr>
+          <w:b/>
+          <w:bCs/>
+        </w:rPr>
+      </w:pPr>
+    </w:p>
+    <w:p>
+      <w:pPr>
+        <w:ind w:left="360"/>
+        <w:rPr>
+          <w:b/>
+          <w:bCs/>
+        </w:rPr>
+      </w:pPr>
+    </w:p>
+    <w:p>
+      <w:pPr>
+        <w:ind w:left="360"/>
+        <w:rPr>
+          <w:b/>
+          <w:bCs/>
+        </w:rPr>
+      </w:pPr>
+    </w:p>
     <w:p>
       <w:pPr>
         <w:numPr>
           <w:ilvl w:val="0"/>
           <w:numId w:val="1"/>
         </w:numPr>
-      </w:pPr>
-      <w:r>
-        <w:rPr>
-          <w:b/>
-          <w:bCs/>
-        </w:rPr>
-        <w:t xml:space="preserve">Ist es möglich eine </w:t>
-      </w:r>
-      <w:r>
-        <w:rPr>
-          <w:b/>
-          <w:bCs/>
-        </w:rPr>
-        <w:t>Webseite nur mit HTML und CSS her</w:t>
-      </w:r>
-      <w:r>
-        <w:rPr>
-          <w:b/>
-          <w:bCs/>
-        </w:rPr>
-        <w:t>zu</w:t>
-      </w:r>
-      <w:r>
-        <w:rPr>
-          <w:b/>
-          <w:bCs/>
-        </w:rPr>
-        <w:t>stellen?</w:t>
-      </w:r>
-      <w:r>
-        <w:rPr>
-          <w:b/>
-          <w:bCs/>
-        </w:rPr>
-        <w:t xml:space="preserve"> Können Sie bitte eine Website in Internet finden die nur mit HTML und CSS hergestellt wurde. </w:t>
-      </w:r>
-    </w:p>
-    <w:p/>
-    <w:p/>
-    <w:p>
-      <w:pPr>
-        <w:pStyle w:val="Listenabsatz"/>
-      </w:pPr>
-    </w:p>
-    <w:p>
-      <w:pPr>
-        <w:pStyle w:val="Listenabsatz"/>
-      </w:pPr>
-    </w:p>
-    <w:p>
-      <w:pPr>
-        <w:pStyle w:val="Listenabsatz"/>
-      </w:pPr>
-    </w:p>
-    <w:p>
-      <w:pPr>
-        <w:pStyle w:val="Listenabsatz"/>
-      </w:pPr>
-    </w:p>
-    <w:p>
-      <w:pPr>
-        <w:ind w:left="720"/>
+        <w:rPr>
+          <w:b/>
+          <w:bCs/>
+        </w:rPr>
+      </w:pPr>
+      <w:r>
+        <w:rPr>
+          <w:b/>
+          <w:bCs/>
+        </w:rPr>
+        <w:t>Wie ändert man die Hintergrundfarbe einer Webseite mit CSS?</w:t>
+      </w:r>
+    </w:p>
+    <w:p>
+      <w:pPr>
+        <w:pStyle w:val="Listenabsatz"/>
+        <w:rPr>
+          <w:b/>
+          <w:bCs/>
+        </w:rPr>
+      </w:pPr>
+    </w:p>
+    <w:p>
+      <w:pPr>
+        <w:pStyle w:val="Listenabsatz"/>
+        <w:rPr>
+          <w:b/>
+          <w:bCs/>
+        </w:rPr>
+      </w:pPr>
+    </w:p>
+    <w:p>
+      <w:pPr>
+        <w:pStyle w:val="Listenabsatz"/>
+        <w:rPr>
+          <w:b/>
+          <w:bCs/>
+        </w:rPr>
+      </w:pPr>
+    </w:p>
+    <w:p>
+      <w:pPr>
+        <w:pStyle w:val="Listenabsatz"/>
+        <w:rPr>
+          <w:b/>
+          <w:bCs/>
+        </w:rPr>
+      </w:pPr>
+    </w:p>
+    <w:p>
+      <w:pPr>
+        <w:pStyle w:val="Listenabsatz"/>
+        <w:rPr>
+          <w:b/>
+          <w:bCs/>
+        </w:rPr>
+      </w:pPr>
+    </w:p>
+    <w:p>
+      <w:pPr>
+        <w:pStyle w:val="Listenabsatz"/>
+        <w:rPr>
+          <w:b/>
+          <w:bCs/>
+        </w:rPr>
       </w:pPr>
     </w:p>
     <w:p>
@@ -570,23 +598,29 @@
           <w:ilvl w:val="0"/>
           <w:numId w:val="1"/>
         </w:numPr>
-      </w:pPr>
-      <w:r>
-        <w:rPr>
-          <w:b/>
-          <w:bCs/>
-        </w:rPr>
-        <w:t>Was sind die grundlegenden HTML-Elemente, die in jeder Webseite vorkommen sollten?</w:t>
-      </w:r>
-    </w:p>
-    <w:p>
-      <w:pPr>
-        <w:rPr>
-          <w:b/>
-          <w:bCs/>
-        </w:rPr>
-      </w:pPr>
-    </w:p>
+        <w:rPr>
+          <w:b/>
+          <w:bCs/>
+        </w:rPr>
+      </w:pPr>
+      <w:r>
+        <w:rPr>
+          <w:b/>
+          <w:bCs/>
+        </w:rPr>
+        <w:t xml:space="preserve">was macht der &lt;p&gt; tag in </w:t>
+      </w:r>
+      <w:proofErr w:type="gramStart"/>
+      <w:r>
+        <w:rPr>
+          <w:b/>
+          <w:bCs/>
+        </w:rPr>
+        <w:t>HTML ?</w:t>
+      </w:r>
+      <w:proofErr w:type="gramEnd"/>
+    </w:p>
+    <w:p/>
     <w:p/>
     <w:p/>
     <w:p/>
@@ -603,33 +637,64 @@
           <w:b/>
           <w:bCs/>
         </w:rPr>
-        <w:t>Welche Rolle spielt das &lt;</w:t>
-      </w:r>
-      <w:proofErr w:type="spellStart"/>
-      <w:r>
-        <w:rPr>
-          <w:b/>
-          <w:bCs/>
-        </w:rPr>
-        <w:t>head</w:t>
-      </w:r>
-      <w:proofErr w:type="spellEnd"/>
-      <w:r>
-        <w:rPr>
-          <w:b/>
-          <w:bCs/>
-        </w:rPr>
-        <w:t>&gt;-Element in einer HTML-Datei?</w:t>
-      </w:r>
-    </w:p>
-    <w:p/>
-    <w:p/>
-    <w:p/>
-    <w:p/>
-    <w:p/>
-    <w:p/>
-    <w:p/>
-    <w:p/>
+        <w:t xml:space="preserve">Ist es möglich eine </w:t>
+      </w:r>
+      <w:r>
+        <w:rPr>
+          <w:b/>
+          <w:bCs/>
+        </w:rPr>
+        <w:t>Webseite nur mit HTML und CSS her</w:t>
+      </w:r>
+      <w:r>
+        <w:rPr>
+          <w:b/>
+          <w:bCs/>
+        </w:rPr>
+        <w:t>zu</w:t>
+      </w:r>
+      <w:r>
+        <w:rPr>
+          <w:b/>
+          <w:bCs/>
+        </w:rPr>
+        <w:t>stellen?</w:t>
+      </w:r>
+      <w:r>
+        <w:rPr>
+          <w:b/>
+          <w:bCs/>
+        </w:rPr>
+        <w:t xml:space="preserve"> Können Sie bitte eine Website in Internet finden die nur mit HTML und CSS hergestellt wurde. </w:t>
+      </w:r>
+    </w:p>
+    <w:p/>
+    <w:p/>
+    <w:p>
+      <w:pPr>
+        <w:pStyle w:val="Listenabsatz"/>
+      </w:pPr>
+    </w:p>
+    <w:p>
+      <w:pPr>
+        <w:pStyle w:val="Listenabsatz"/>
+      </w:pPr>
+    </w:p>
+    <w:p>
+      <w:pPr>
+        <w:pStyle w:val="Listenabsatz"/>
+      </w:pPr>
+    </w:p>
+    <w:p>
+      <w:pPr>
+        <w:pStyle w:val="Listenabsatz"/>
+      </w:pPr>
+    </w:p>
+    <w:p>
+      <w:pPr>
+        <w:ind w:left="720"/>
+      </w:pPr>
+    </w:p>
     <w:p>
       <w:pPr>
         <w:numPr>
@@ -642,34 +707,20 @@
           <w:b/>
           <w:bCs/>
         </w:rPr>
-        <w:t>Wie bindet man eine externe CSS-Datei in eine HTML-Datei ein?</w:t>
-      </w:r>
-    </w:p>
-    <w:p>
-      <w:pPr>
-        <w:pStyle w:val="Listenabsatz"/>
-      </w:pPr>
-    </w:p>
-    <w:p>
-      <w:pPr>
-        <w:pStyle w:val="Listenabsatz"/>
-      </w:pPr>
-    </w:p>
-    <w:p>
-      <w:pPr>
-        <w:pStyle w:val="Listenabsatz"/>
-      </w:pPr>
-    </w:p>
-    <w:p>
-      <w:pPr>
-        <w:pStyle w:val="Listenabsatz"/>
-      </w:pPr>
-    </w:p>
-    <w:p>
-      <w:pPr>
-        <w:pStyle w:val="Listenabsatz"/>
-      </w:pPr>
-    </w:p>
+        <w:t>Was sind die grundlegenden HTML-Elemente, die in jeder Webseite vorkommen sollten?</w:t>
+      </w:r>
+    </w:p>
+    <w:p>
+      <w:pPr>
+        <w:rPr>
+          <w:b/>
+          <w:bCs/>
+        </w:rPr>
+      </w:pPr>
+    </w:p>
+    <w:p/>
+    <w:p/>
+    <w:p/>
     <w:p/>
     <w:p>
       <w:pPr>
@@ -683,9 +734,27 @@
           <w:b/>
           <w:bCs/>
         </w:rPr>
-        <w:t>Was bedeutet „Responsive Design“ in Bezug auf CSS und warum ist es wichtig?</w:t>
-      </w:r>
-    </w:p>
+        <w:t>Welche Rolle spielt das &lt;</w:t>
+      </w:r>
+      <w:proofErr w:type="spellStart"/>
+      <w:r>
+        <w:rPr>
+          <w:b/>
+          <w:bCs/>
+        </w:rPr>
+        <w:t>head</w:t>
+      </w:r>
+      <w:proofErr w:type="spellEnd"/>
+      <w:r>
+        <w:rPr>
+          <w:b/>
+          <w:bCs/>
+        </w:rPr>
+        <w:t>&gt;-Element in einer HTML-Datei?</w:t>
+      </w:r>
+    </w:p>
+    <w:p/>
+    <w:p/>
     <w:p/>
     <w:p/>
     <w:p/>
@@ -704,55 +773,8 @@
           <w:b/>
           <w:bCs/>
         </w:rPr>
-        <w:t>Was ist der Unterschied zwischen Klassen (</w:t>
-      </w:r>
-      <w:proofErr w:type="spellStart"/>
-      <w:r>
-        <w:rPr>
-          <w:b/>
-          <w:bCs/>
-        </w:rPr>
-        <w:t>class</w:t>
-      </w:r>
-      <w:proofErr w:type="spellEnd"/>
-      <w:r>
-        <w:rPr>
-          <w:b/>
-          <w:bCs/>
-        </w:rPr>
-        <w:t>) und IDs (</w:t>
-      </w:r>
-      <w:proofErr w:type="spellStart"/>
-      <w:r>
-        <w:rPr>
-          <w:b/>
-          <w:bCs/>
-        </w:rPr>
-        <w:t>id</w:t>
-      </w:r>
-      <w:proofErr w:type="spellEnd"/>
-      <w:r>
-        <w:rPr>
-          <w:b/>
-          <w:bCs/>
-        </w:rPr>
-        <w:t>) in CSS?</w:t>
-      </w:r>
-    </w:p>
-    <w:p>
-      <w:pPr>
-        <w:pStyle w:val="Listenabsatz"/>
-      </w:pPr>
-    </w:p>
-    <w:p>
-      <w:pPr>
-        <w:pStyle w:val="Listenabsatz"/>
-      </w:pPr>
-    </w:p>
-    <w:p>
-      <w:pPr>
-        <w:pStyle w:val="Listenabsatz"/>
-      </w:pPr>
+        <w:t>Wie bindet man eine externe CSS-Datei in eine HTML-Datei ein?</w:t>
+      </w:r>
     </w:p>
     <w:p>
       <w:pPr>
@@ -792,6 +814,116 @@
           <w:b/>
           <w:bCs/>
         </w:rPr>
+        <w:t>Was bedeutet „Responsive Design“ in Bezug auf CSS und warum ist es wichtig?</w:t>
+      </w:r>
+    </w:p>
+    <w:p/>
+    <w:p/>
+    <w:p/>
+    <w:p/>
+    <w:p/>
+    <w:p/>
+    <w:p>
+      <w:pPr>
+        <w:numPr>
+          <w:ilvl w:val="0"/>
+          <w:numId w:val="1"/>
+        </w:numPr>
+      </w:pPr>
+      <w:r>
+        <w:rPr>
+          <w:b/>
+          <w:bCs/>
+        </w:rPr>
+        <w:t>Was ist der Unterschied zwischen Klassen (</w:t>
+      </w:r>
+      <w:proofErr w:type="spellStart"/>
+      <w:r>
+        <w:rPr>
+          <w:b/>
+          <w:bCs/>
+        </w:rPr>
+        <w:t>class</w:t>
+      </w:r>
+      <w:proofErr w:type="spellEnd"/>
+      <w:r>
+        <w:rPr>
+          <w:b/>
+          <w:bCs/>
+        </w:rPr>
+        <w:t>) und IDs (</w:t>
+      </w:r>
+      <w:proofErr w:type="spellStart"/>
+      <w:r>
+        <w:rPr>
+          <w:b/>
+          <w:bCs/>
+        </w:rPr>
+        <w:t>id</w:t>
+      </w:r>
+      <w:proofErr w:type="spellEnd"/>
+      <w:r>
+        <w:rPr>
+          <w:b/>
+          <w:bCs/>
+        </w:rPr>
+        <w:t>) in CSS?</w:t>
+      </w:r>
+    </w:p>
+    <w:p>
+      <w:pPr>
+        <w:pStyle w:val="Listenabsatz"/>
+      </w:pPr>
+    </w:p>
+    <w:p>
+      <w:pPr>
+        <w:pStyle w:val="Listenabsatz"/>
+      </w:pPr>
+    </w:p>
+    <w:p>
+      <w:pPr>
+        <w:pStyle w:val="Listenabsatz"/>
+      </w:pPr>
+    </w:p>
+    <w:p>
+      <w:pPr>
+        <w:pStyle w:val="Listenabsatz"/>
+      </w:pPr>
+    </w:p>
+    <w:p>
+      <w:pPr>
+        <w:pStyle w:val="Listenabsatz"/>
+      </w:pPr>
+    </w:p>
+    <w:p>
+      <w:pPr>
+        <w:pStyle w:val="Listenabsatz"/>
+      </w:pPr>
+    </w:p>
+    <w:p>
+      <w:pPr>
+        <w:pStyle w:val="Listenabsatz"/>
+      </w:pPr>
+    </w:p>
+    <w:p>
+      <w:pPr>
+        <w:pStyle w:val="Listenabsatz"/>
+      </w:pPr>
+    </w:p>
+    <w:p/>
+    <w:p>
+      <w:pPr>
+        <w:numPr>
+          <w:ilvl w:val="0"/>
+          <w:numId w:val="1"/>
+        </w:numPr>
+      </w:pPr>
+      <w:r>
+        <w:rPr>
+          <w:b/>
+          <w:bCs/>
+        </w:rPr>
+        <w:lastRenderedPageBreak/>
         <w:t>Welche Bedeutung haben die CSS-Selektoren und wie funktionieren sie?</w:t>
       </w:r>
     </w:p>
@@ -1532,7 +1664,6 @@
   <w:style w:type="character" w:default="1" w:styleId="Absatz-Standardschriftart">
     <w:name w:val="Default Paragraph Font"/>
     <w:uiPriority w:val="1"/>
-    <w:semiHidden/>
     <w:unhideWhenUsed/>
   </w:style>
   <w:style w:type="table" w:default="1" w:styleId="NormaleTabelle">

</xml_diff>